<commit_message>
MAJ tuto Prod Frame
</commit_message>
<xml_diff>
--- a/FR_Frame_Body/FR_A0100 (Frame)/Frame_Tutos/Tutoriel_Gueules_de_loup_Invictus.docx
+++ b/FR_Frame_Body/FR_A0100 (Frame)/Frame_Tutos/Tutoriel_Gueules_de_loup_Invictus.docx
@@ -117,15 +117,13 @@
     </w:p>
     <w:p>
       <w:r>
-        <w:t xml:space="preserve">Le but de ce tutoriel est de vous expliquer comment faire des Gueules de Loup. Les Gueules de Loup sont les découpes Laser effectués sur les extrémités des tubes pour </w:t>
-      </w:r>
-      <w:proofErr w:type="gramStart"/>
-      <w:r>
-        <w:t>qu’il puissent</w:t>
-      </w:r>
-      <w:proofErr w:type="gramEnd"/>
-      <w:r>
-        <w:t xml:space="preserve"> s’emboiter entre eux et ainsi pouvoir être soudés. </w:t>
+        <w:t>Le but de ce tutoriel est de vous expliquer comment faire des Gueules de Loup. Les Gueules de Loup sont les découpes Laser effectués sur les extrémités des tubes pour qu’il</w:t>
+      </w:r>
+      <w:r>
+        <w:t>s</w:t>
+      </w:r>
+      <w:r>
+        <w:t xml:space="preserve"> puissent s’emboiter entre eux et ainsi pouvoir être soudés. </w:t>
       </w:r>
       <w:r>
         <w:br/>
@@ -657,8 +655,6 @@
           <w:u w:val="single"/>
         </w:rPr>
       </w:pPr>
-      <w:bookmarkStart w:id="0" w:name="_GoBack"/>
-      <w:bookmarkEnd w:id="0"/>
     </w:p>
     <w:p>
       <w:pPr>
@@ -708,13 +704,10 @@
       </w:r>
       <w:proofErr w:type="spellStart"/>
       <w:r>
-        <w:t>Tubulaire_</w:t>
-      </w:r>
-      <w:r>
-        <w:t>Invict</w:t>
-      </w:r>
-      <w:r>
-        <w:t>us_Prod</w:t>
+        <w:t>Frae</w:t>
+      </w:r>
+      <w:r>
+        <w:t>_Prod</w:t>
       </w:r>
       <w:proofErr w:type="spellEnd"/>
       <w:r>
@@ -734,6 +727,14 @@
       <w:proofErr w:type="spellStart"/>
       <w:r>
         <w:t>Frame_Production</w:t>
+      </w:r>
+      <w:proofErr w:type="spellEnd"/>
+      <w:r>
+        <w:t>\</w:t>
+      </w:r>
+      <w:proofErr w:type="spellStart"/>
+      <w:r>
+        <w:t>Tubulaire_Prod</w:t>
       </w:r>
       <w:proofErr w:type="spellEnd"/>
       <w:r>
@@ -1675,7 +1676,13 @@
         <w:rPr>
           <w:sz w:val="28"/>
         </w:rPr>
-        <w:t>Tubulaire_Optimus_Prod</w:t>
+        <w:t>Frame_</w:t>
+      </w:r>
+      <w:r>
+        <w:rPr>
+          <w:sz w:val="28"/>
+        </w:rPr>
+        <w:t>Prod</w:t>
       </w:r>
       <w:proofErr w:type="spellEnd"/>
       <w:r>
@@ -1826,6 +1833,26 @@
       <w:r>
         <w:t>le Excel / Liste de choses à faire qui vous aura été fourni</w:t>
       </w:r>
+    </w:p>
+    <w:p>
+      <w:pPr>
+        <w:pStyle w:val="Paragraphedeliste"/>
+      </w:pPr>
+      <w:hyperlink r:id="rId21" w:history="1">
+        <w:r>
+          <w:rPr>
+            <w:rStyle w:val="Lienhypertexte"/>
+          </w:rPr>
+          <w:t>https://docs.google.com/spreadsheets/d/1tl6bBZY0b3RQ9-AJJpEZ0ktwOgrjCneLkRfVlmMJEiY/edit?usp=sharing</w:t>
+        </w:r>
+      </w:hyperlink>
+    </w:p>
+    <w:p>
+      <w:pPr>
+        <w:pStyle w:val="Paragraphedeliste"/>
+      </w:pPr>
+      <w:bookmarkStart w:id="0" w:name="_GoBack"/>
+      <w:bookmarkEnd w:id="0"/>
     </w:p>
     <w:sectPr>
       <w:pgSz w:w="11906" w:h="16838"/>
@@ -2423,6 +2450,29 @@
       <w:szCs w:val="18"/>
     </w:rPr>
   </w:style>
+  <w:style w:type="character" w:styleId="Lienhypertexte">
+    <w:name w:val="Hyperlink"/>
+    <w:basedOn w:val="Policepardfaut"/>
+    <w:uiPriority w:val="99"/>
+    <w:unhideWhenUsed/>
+    <w:rsid w:val="000C299E"/>
+    <w:rPr>
+      <w:color w:val="0563C1" w:themeColor="hyperlink"/>
+      <w:u w:val="single"/>
+    </w:rPr>
+  </w:style>
+  <w:style w:type="character" w:styleId="Mentionnonrsolue">
+    <w:name w:val="Unresolved Mention"/>
+    <w:basedOn w:val="Policepardfaut"/>
+    <w:uiPriority w:val="99"/>
+    <w:semiHidden/>
+    <w:unhideWhenUsed/>
+    <w:rsid w:val="000C299E"/>
+    <w:rPr>
+      <w:color w:val="605E5C"/>
+      <w:shd w:val="clear" w:color="auto" w:fill="E1DFDD"/>
+    </w:rPr>
+  </w:style>
 </w:styles>
 </file>
 
@@ -2726,7 +2776,7 @@
 </file>
 
 <file path=customXml/itemProps1.xml><?xml version="1.0" encoding="utf-8"?>
-<ds:datastoreItem xmlns:ds="http://schemas.openxmlformats.org/officeDocument/2006/customXml" ds:itemID="{9E4566F4-9790-4CD2-B6A8-B2669FE5D0A3}">
+<ds:datastoreItem xmlns:ds="http://schemas.openxmlformats.org/officeDocument/2006/customXml" ds:itemID="{8C42B3BB-8764-4965-8C77-2FD894B48ECC}">
   <ds:schemaRefs>
     <ds:schemaRef ds:uri="http://schemas.openxmlformats.org/officeDocument/2006/bibliography"/>
   </ds:schemaRefs>

</xml_diff>